<commit_message>
add Lab5 of OPD without tracing
</commit_message>
<xml_diff>
--- a/Second sem/Databases/Lab1/Report.docx
+++ b/Second sem/Databases/Lab1/Report.docx
@@ -256,7 +256,27 @@
           <w:szCs w:val="31"/>
           <w:lang w:val="ru-RU"/>
         </w:rPr>
-        <w:t>«ОСНОВЫ ПРОФЕССИОНАЛЬНОЙ ДЕЯТЕЛЬНОСТИ»</w:t>
+        <w:t>«</w:t>
+      </w:r>
+      <w:r>
+        <w:rPr>
+          <w:rFonts w:ascii="Times New Roman" w:eastAsia="Times New Roman" w:hAnsi="Times New Roman" w:cs="Times New Roman"/>
+          <w:color w:val="000000"/>
+          <w:sz w:val="31"/>
+          <w:szCs w:val="31"/>
+          <w:lang w:val="ru-RU"/>
+        </w:rPr>
+        <w:t>БАЗЫ ДАННЫХ</w:t>
+      </w:r>
+      <w:r>
+        <w:rPr>
+          <w:rFonts w:ascii="Times New Roman" w:eastAsia="Times New Roman" w:hAnsi="Times New Roman" w:cs="Times New Roman"/>
+          <w:color w:val="000000"/>
+          <w:sz w:val="31"/>
+          <w:szCs w:val="31"/>
+          <w:lang w:val="ru-RU"/>
+        </w:rPr>
+        <w:t>»</w:t>
       </w:r>
       <w:r>
         <w:rPr>
@@ -2162,14 +2182,12 @@
         <w:rPr>
           <w:rFonts w:ascii="Consolas" w:hAnsi="Consolas" w:cs="Consolas"/>
           <w:color w:val="000000"/>
-          <w:lang w:val="ru-RU"/>
-        </w:rPr>
-      </w:pPr>
-      <w:r>
-        <w:rPr>
-          <w:rFonts w:ascii="Consolas" w:hAnsi="Consolas" w:cs="Consolas"/>
-          <w:color w:val="000000"/>
-          <w:lang w:val="ru-RU"/>
+        </w:rPr>
+      </w:pPr>
+      <w:r>
+        <w:rPr>
+          <w:rFonts w:ascii="Consolas" w:hAnsi="Consolas" w:cs="Consolas"/>
+          <w:color w:val="000000"/>
         </w:rPr>
         <w:t>(</w:t>
       </w:r>

</xml_diff>